<commit_message>
DecisionRationale document - XML as storage medium
</commit_message>
<xml_diff>
--- a/SE3ProjectA/doc/DecisionRationale.docx
+++ b/SE3ProjectA/doc/DecisionRationale.docx
@@ -27,8 +27,6 @@
         </w:rPr>
         <w:t xml:space="preserve">Selection of seat type/quantity before arrangement selection. </w:t>
       </w:r>
-      <w:bookmarkStart w:id="0" w:name="_GoBack"/>
-      <w:bookmarkEnd w:id="0"/>
       <w:r>
         <w:t xml:space="preserve">The decision was made to </w:t>
       </w:r>
@@ -44,6 +42,35 @@
       <w:r>
         <w:t xml:space="preserve"> to be known before the step where users select which seat they want to book.</w:t>
       </w:r>
+    </w:p>
+    <w:p>
+      <w:pPr>
+        <w:pStyle w:val="ListParagraph"/>
+        <w:numPr>
+          <w:ilvl w:val="0"/>
+          <w:numId w:val="11"/>
+        </w:numPr>
+      </w:pPr>
+      <w:r>
+        <w:rPr>
+          <w:b/>
+        </w:rPr>
+        <w:t xml:space="preserve">Use of XML files as a persistent storage medium. </w:t>
+      </w:r>
+      <w:r>
+        <w:t>The decision was made to use XML files to store persistent data, as unlike many other data storage options, such as JSON, XML does not require 3</w:t>
+      </w:r>
+      <w:r>
+        <w:rPr>
+          <w:vertAlign w:val="superscript"/>
+        </w:rPr>
+        <w:t>rd</w:t>
+      </w:r>
+      <w:r>
+        <w:t xml:space="preserve"> party libraries, as an XML library is included with Java. As it is plain text, XML data is easily editable for configuration purposes. </w:t>
+      </w:r>
+      <w:bookmarkStart w:id="0" w:name="_GoBack"/>
+      <w:bookmarkEnd w:id="0"/>
     </w:p>
     <w:sectPr>
       <w:pgSz w:w="11906" w:h="16838"/>

</xml_diff>